<commit_message>
Add new file and updates
</commit_message>
<xml_diff>
--- a/D001_TipsForCA4GDevelopment.docx
+++ b/D001_TipsForCA4GDevelopment.docx
@@ -972,7 +972,7 @@
             </w:rPr>
             <w:fldChar w:fldCharType="separate"/>
           </w:r>
-          <w:hyperlink w:anchor="_Toc15978114" w:history="1">
+          <w:hyperlink w:anchor="_Toc19694103" w:history="1">
             <w:r>
               <w:rPr>
                 <w:rStyle w:val="a6"/>
@@ -1017,7 +1017,7 @@
                 <w:noProof/>
                 <w:webHidden/>
               </w:rPr>
-              <w:instrText xml:space="preserve"> PAGEREF _Toc15978114 \h </w:instrText>
+              <w:instrText xml:space="preserve"> PAGEREF _Toc19694103 \h </w:instrText>
             </w:r>
             <w:r>
               <w:rPr>
@@ -1060,7 +1060,7 @@
               <w:lang w:eastAsia="ko-KR"/>
             </w:rPr>
           </w:pPr>
-          <w:hyperlink w:anchor="_Toc15978115" w:history="1">
+          <w:hyperlink w:anchor="_Toc19694104" w:history="1">
             <w:r>
               <w:rPr>
                 <w:rStyle w:val="a6"/>
@@ -1103,7 +1103,7 @@
                 <w:noProof/>
                 <w:webHidden/>
               </w:rPr>
-              <w:instrText xml:space="preserve"> PAGEREF _Toc15978115 \h </w:instrText>
+              <w:instrText xml:space="preserve"> PAGEREF _Toc19694104 \h </w:instrText>
             </w:r>
             <w:r>
               <w:rPr>
@@ -1146,7 +1146,7 @@
               <w:lang w:eastAsia="ko-KR"/>
             </w:rPr>
           </w:pPr>
-          <w:hyperlink w:anchor="_Toc15978116" w:history="1">
+          <w:hyperlink w:anchor="_Toc19694105" w:history="1">
             <w:r>
               <w:rPr>
                 <w:rStyle w:val="a6"/>
@@ -1189,7 +1189,7 @@
                 <w:noProof/>
                 <w:webHidden/>
               </w:rPr>
-              <w:instrText xml:space="preserve"> PAGEREF _Toc15978116 \h </w:instrText>
+              <w:instrText xml:space="preserve"> PAGEREF _Toc19694105 \h </w:instrText>
             </w:r>
             <w:r>
               <w:rPr>
@@ -1210,6 +1210,608 @@
                 <w:webHidden/>
               </w:rPr>
               <w:t>4</w:t>
+            </w:r>
+            <w:r>
+              <w:rPr>
+                <w:noProof/>
+                <w:webHidden/>
+              </w:rPr>
+              <w:fldChar w:fldCharType="end"/>
+            </w:r>
+          </w:hyperlink>
+        </w:p>
+        <w:p>
+          <w:pPr>
+            <w:pStyle w:val="20"/>
+            <w:tabs>
+              <w:tab w:val="left" w:pos="1275"/>
+              <w:tab w:val="right" w:leader="dot" w:pos="9350"/>
+            </w:tabs>
+            <w:rPr>
+              <w:noProof/>
+              <w:lang w:eastAsia="ko-KR"/>
+            </w:rPr>
+          </w:pPr>
+          <w:hyperlink w:anchor="_Toc19694106" w:history="1">
+            <w:r>
+              <w:rPr>
+                <w:rStyle w:val="a6"/>
+                <w:noProof/>
+                <w:lang w:eastAsia="ko-KR"/>
+              </w:rPr>
+              <w:t>1.3</w:t>
+            </w:r>
+            <w:r>
+              <w:rPr>
+                <w:noProof/>
+                <w:lang w:eastAsia="ko-KR"/>
+              </w:rPr>
+              <w:tab/>
+            </w:r>
+            <w:r>
+              <w:rPr>
+                <w:rStyle w:val="a6"/>
+                <w:noProof/>
+                <w:lang w:eastAsia="ko-KR"/>
+              </w:rPr>
+              <w:t>NAS Server</w:t>
+            </w:r>
+            <w:r>
+              <w:rPr>
+                <w:noProof/>
+                <w:webHidden/>
+              </w:rPr>
+              <w:tab/>
+            </w:r>
+            <w:r>
+              <w:rPr>
+                <w:noProof/>
+                <w:webHidden/>
+              </w:rPr>
+              <w:fldChar w:fldCharType="begin"/>
+            </w:r>
+            <w:r>
+              <w:rPr>
+                <w:noProof/>
+                <w:webHidden/>
+              </w:rPr>
+              <w:instrText xml:space="preserve"> PAGEREF _Toc19694106 \h </w:instrText>
+            </w:r>
+            <w:r>
+              <w:rPr>
+                <w:noProof/>
+                <w:webHidden/>
+              </w:rPr>
+            </w:r>
+            <w:r>
+              <w:rPr>
+                <w:noProof/>
+                <w:webHidden/>
+              </w:rPr>
+              <w:fldChar w:fldCharType="separate"/>
+            </w:r>
+            <w:r>
+              <w:rPr>
+                <w:noProof/>
+                <w:webHidden/>
+              </w:rPr>
+              <w:t>4</w:t>
+            </w:r>
+            <w:r>
+              <w:rPr>
+                <w:noProof/>
+                <w:webHidden/>
+              </w:rPr>
+              <w:fldChar w:fldCharType="end"/>
+            </w:r>
+          </w:hyperlink>
+        </w:p>
+        <w:p>
+          <w:pPr>
+            <w:pStyle w:val="10"/>
+            <w:rPr>
+              <w:rFonts w:eastAsiaTheme="minorEastAsia"/>
+              <w:noProof/>
+              <w:sz w:val="22"/>
+              <w:lang w:eastAsia="ko-KR"/>
+            </w:rPr>
+          </w:pPr>
+          <w:hyperlink w:anchor="_Toc19694107" w:history="1">
+            <w:r>
+              <w:rPr>
+                <w:rStyle w:val="a6"/>
+                <w:noProof/>
+                <w:lang w:eastAsia="ko-KR"/>
+              </w:rPr>
+              <w:t>2</w:t>
+            </w:r>
+            <w:r>
+              <w:rPr>
+                <w:rFonts w:eastAsiaTheme="minorEastAsia"/>
+                <w:noProof/>
+                <w:sz w:val="22"/>
+                <w:lang w:eastAsia="ko-KR"/>
+              </w:rPr>
+              <w:tab/>
+            </w:r>
+            <w:r>
+              <w:rPr>
+                <w:rStyle w:val="a6"/>
+                <w:noProof/>
+                <w:lang w:eastAsia="ko-KR"/>
+              </w:rPr>
+              <w:t>Qt</w:t>
+            </w:r>
+            <w:r>
+              <w:rPr>
+                <w:noProof/>
+                <w:webHidden/>
+              </w:rPr>
+              <w:tab/>
+            </w:r>
+            <w:r>
+              <w:rPr>
+                <w:noProof/>
+                <w:webHidden/>
+              </w:rPr>
+              <w:fldChar w:fldCharType="begin"/>
+            </w:r>
+            <w:r>
+              <w:rPr>
+                <w:noProof/>
+                <w:webHidden/>
+              </w:rPr>
+              <w:instrText xml:space="preserve"> PAGEREF _Toc19694107 \h </w:instrText>
+            </w:r>
+            <w:r>
+              <w:rPr>
+                <w:noProof/>
+                <w:webHidden/>
+              </w:rPr>
+            </w:r>
+            <w:r>
+              <w:rPr>
+                <w:noProof/>
+                <w:webHidden/>
+              </w:rPr>
+              <w:fldChar w:fldCharType="separate"/>
+            </w:r>
+            <w:r>
+              <w:rPr>
+                <w:noProof/>
+                <w:webHidden/>
+              </w:rPr>
+              <w:t>5</w:t>
+            </w:r>
+            <w:r>
+              <w:rPr>
+                <w:noProof/>
+                <w:webHidden/>
+              </w:rPr>
+              <w:fldChar w:fldCharType="end"/>
+            </w:r>
+          </w:hyperlink>
+        </w:p>
+        <w:p>
+          <w:pPr>
+            <w:pStyle w:val="20"/>
+            <w:tabs>
+              <w:tab w:val="left" w:pos="1275"/>
+              <w:tab w:val="right" w:leader="dot" w:pos="9350"/>
+            </w:tabs>
+            <w:rPr>
+              <w:noProof/>
+              <w:lang w:eastAsia="ko-KR"/>
+            </w:rPr>
+          </w:pPr>
+          <w:hyperlink w:anchor="_Toc19694108" w:history="1">
+            <w:r>
+              <w:rPr>
+                <w:rStyle w:val="a6"/>
+                <w:noProof/>
+                <w:lang w:eastAsia="ko-KR"/>
+              </w:rPr>
+              <w:t>2.1</w:t>
+            </w:r>
+            <w:r>
+              <w:rPr>
+                <w:noProof/>
+                <w:lang w:eastAsia="ko-KR"/>
+              </w:rPr>
+              <w:tab/>
+            </w:r>
+            <w:r>
+              <w:rPr>
+                <w:rStyle w:val="a6"/>
+                <w:noProof/>
+                <w:lang w:eastAsia="ko-KR"/>
+              </w:rPr>
+              <w:t>Install</w:t>
+            </w:r>
+            <w:r>
+              <w:rPr>
+                <w:noProof/>
+                <w:webHidden/>
+              </w:rPr>
+              <w:tab/>
+            </w:r>
+            <w:r>
+              <w:rPr>
+                <w:noProof/>
+                <w:webHidden/>
+              </w:rPr>
+              <w:fldChar w:fldCharType="begin"/>
+            </w:r>
+            <w:r>
+              <w:rPr>
+                <w:noProof/>
+                <w:webHidden/>
+              </w:rPr>
+              <w:instrText xml:space="preserve"> PAGEREF _Toc19694108 \h </w:instrText>
+            </w:r>
+            <w:r>
+              <w:rPr>
+                <w:noProof/>
+                <w:webHidden/>
+              </w:rPr>
+            </w:r>
+            <w:r>
+              <w:rPr>
+                <w:noProof/>
+                <w:webHidden/>
+              </w:rPr>
+              <w:fldChar w:fldCharType="separate"/>
+            </w:r>
+            <w:r>
+              <w:rPr>
+                <w:noProof/>
+                <w:webHidden/>
+              </w:rPr>
+              <w:t>5</w:t>
+            </w:r>
+            <w:r>
+              <w:rPr>
+                <w:noProof/>
+                <w:webHidden/>
+              </w:rPr>
+              <w:fldChar w:fldCharType="end"/>
+            </w:r>
+          </w:hyperlink>
+        </w:p>
+        <w:p>
+          <w:pPr>
+            <w:pStyle w:val="10"/>
+            <w:rPr>
+              <w:rFonts w:eastAsiaTheme="minorEastAsia"/>
+              <w:noProof/>
+              <w:sz w:val="22"/>
+              <w:lang w:eastAsia="ko-KR"/>
+            </w:rPr>
+          </w:pPr>
+          <w:hyperlink w:anchor="_Toc19694109" w:history="1">
+            <w:r>
+              <w:rPr>
+                <w:rStyle w:val="a6"/>
+                <w:noProof/>
+                <w:lang w:eastAsia="ko-KR"/>
+              </w:rPr>
+              <w:t>3</w:t>
+            </w:r>
+            <w:r>
+              <w:rPr>
+                <w:rFonts w:eastAsiaTheme="minorEastAsia"/>
+                <w:noProof/>
+                <w:sz w:val="22"/>
+                <w:lang w:eastAsia="ko-KR"/>
+              </w:rPr>
+              <w:tab/>
+            </w:r>
+            <w:r>
+              <w:rPr>
+                <w:rStyle w:val="a6"/>
+                <w:noProof/>
+                <w:lang w:eastAsia="ko-KR"/>
+              </w:rPr>
+              <w:t>GitLab</w:t>
+            </w:r>
+            <w:r>
+              <w:rPr>
+                <w:noProof/>
+                <w:webHidden/>
+              </w:rPr>
+              <w:tab/>
+            </w:r>
+            <w:r>
+              <w:rPr>
+                <w:noProof/>
+                <w:webHidden/>
+              </w:rPr>
+              <w:fldChar w:fldCharType="begin"/>
+            </w:r>
+            <w:r>
+              <w:rPr>
+                <w:noProof/>
+                <w:webHidden/>
+              </w:rPr>
+              <w:instrText xml:space="preserve"> PAGEREF _Toc19694109 \h </w:instrText>
+            </w:r>
+            <w:r>
+              <w:rPr>
+                <w:noProof/>
+                <w:webHidden/>
+              </w:rPr>
+            </w:r>
+            <w:r>
+              <w:rPr>
+                <w:noProof/>
+                <w:webHidden/>
+              </w:rPr>
+              <w:fldChar w:fldCharType="separate"/>
+            </w:r>
+            <w:r>
+              <w:rPr>
+                <w:noProof/>
+                <w:webHidden/>
+              </w:rPr>
+              <w:t>7</w:t>
+            </w:r>
+            <w:r>
+              <w:rPr>
+                <w:noProof/>
+                <w:webHidden/>
+              </w:rPr>
+              <w:fldChar w:fldCharType="end"/>
+            </w:r>
+          </w:hyperlink>
+        </w:p>
+        <w:p>
+          <w:pPr>
+            <w:pStyle w:val="20"/>
+            <w:tabs>
+              <w:tab w:val="left" w:pos="1275"/>
+              <w:tab w:val="right" w:leader="dot" w:pos="9350"/>
+            </w:tabs>
+            <w:rPr>
+              <w:noProof/>
+              <w:lang w:eastAsia="ko-KR"/>
+            </w:rPr>
+          </w:pPr>
+          <w:hyperlink w:anchor="_Toc19694110" w:history="1">
+            <w:r>
+              <w:rPr>
+                <w:rStyle w:val="a6"/>
+                <w:noProof/>
+                <w:lang w:eastAsia="ko-KR"/>
+              </w:rPr>
+              <w:t>3.1</w:t>
+            </w:r>
+            <w:r>
+              <w:rPr>
+                <w:noProof/>
+                <w:lang w:eastAsia="ko-KR"/>
+              </w:rPr>
+              <w:tab/>
+            </w:r>
+            <w:r>
+              <w:rPr>
+                <w:rStyle w:val="a6"/>
+                <w:noProof/>
+                <w:lang w:eastAsia="ko-KR"/>
+              </w:rPr>
+              <w:t>Ssh key gen</w:t>
+            </w:r>
+            <w:r>
+              <w:rPr>
+                <w:noProof/>
+                <w:webHidden/>
+              </w:rPr>
+              <w:tab/>
+            </w:r>
+            <w:r>
+              <w:rPr>
+                <w:noProof/>
+                <w:webHidden/>
+              </w:rPr>
+              <w:fldChar w:fldCharType="begin"/>
+            </w:r>
+            <w:r>
+              <w:rPr>
+                <w:noProof/>
+                <w:webHidden/>
+              </w:rPr>
+              <w:instrText xml:space="preserve"> PAGEREF _Toc19694110 \h </w:instrText>
+            </w:r>
+            <w:r>
+              <w:rPr>
+                <w:noProof/>
+                <w:webHidden/>
+              </w:rPr>
+            </w:r>
+            <w:r>
+              <w:rPr>
+                <w:noProof/>
+                <w:webHidden/>
+              </w:rPr>
+              <w:fldChar w:fldCharType="separate"/>
+            </w:r>
+            <w:r>
+              <w:rPr>
+                <w:noProof/>
+                <w:webHidden/>
+              </w:rPr>
+              <w:t>7</w:t>
+            </w:r>
+            <w:r>
+              <w:rPr>
+                <w:noProof/>
+                <w:webHidden/>
+              </w:rPr>
+              <w:fldChar w:fldCharType="end"/>
+            </w:r>
+          </w:hyperlink>
+        </w:p>
+        <w:p>
+          <w:pPr>
+            <w:pStyle w:val="20"/>
+            <w:tabs>
+              <w:tab w:val="left" w:pos="1275"/>
+              <w:tab w:val="right" w:leader="dot" w:pos="9350"/>
+            </w:tabs>
+            <w:rPr>
+              <w:noProof/>
+              <w:lang w:eastAsia="ko-KR"/>
+            </w:rPr>
+          </w:pPr>
+          <w:hyperlink w:anchor="_Toc19694111" w:history="1">
+            <w:r>
+              <w:rPr>
+                <w:rStyle w:val="a6"/>
+                <w:noProof/>
+                <w:lang w:eastAsia="ko-KR"/>
+              </w:rPr>
+              <w:t>3.2</w:t>
+            </w:r>
+            <w:r>
+              <w:rPr>
+                <w:noProof/>
+                <w:lang w:eastAsia="ko-KR"/>
+              </w:rPr>
+              <w:tab/>
+            </w:r>
+            <w:r>
+              <w:rPr>
+                <w:rStyle w:val="a6"/>
+                <w:noProof/>
+                <w:lang w:eastAsia="ko-KR"/>
+              </w:rPr>
+              <w:t>Git Global Setup</w:t>
+            </w:r>
+            <w:r>
+              <w:rPr>
+                <w:noProof/>
+                <w:webHidden/>
+              </w:rPr>
+              <w:tab/>
+            </w:r>
+            <w:r>
+              <w:rPr>
+                <w:noProof/>
+                <w:webHidden/>
+              </w:rPr>
+              <w:fldChar w:fldCharType="begin"/>
+            </w:r>
+            <w:r>
+              <w:rPr>
+                <w:noProof/>
+                <w:webHidden/>
+              </w:rPr>
+              <w:instrText xml:space="preserve"> PAGEREF _Toc19694111 \h </w:instrText>
+            </w:r>
+            <w:r>
+              <w:rPr>
+                <w:noProof/>
+                <w:webHidden/>
+              </w:rPr>
+            </w:r>
+            <w:r>
+              <w:rPr>
+                <w:noProof/>
+                <w:webHidden/>
+              </w:rPr>
+              <w:fldChar w:fldCharType="separate"/>
+            </w:r>
+            <w:r>
+              <w:rPr>
+                <w:noProof/>
+                <w:webHidden/>
+              </w:rPr>
+              <w:t>8</w:t>
+            </w:r>
+            <w:r>
+              <w:rPr>
+                <w:noProof/>
+                <w:webHidden/>
+              </w:rPr>
+              <w:fldChar w:fldCharType="end"/>
+            </w:r>
+          </w:hyperlink>
+        </w:p>
+        <w:p>
+          <w:pPr>
+            <w:pStyle w:val="20"/>
+            <w:tabs>
+              <w:tab w:val="left" w:pos="1275"/>
+              <w:tab w:val="right" w:leader="dot" w:pos="9350"/>
+            </w:tabs>
+            <w:rPr>
+              <w:noProof/>
+              <w:lang w:eastAsia="ko-KR"/>
+            </w:rPr>
+          </w:pPr>
+          <w:hyperlink w:anchor="_Toc19694112" w:history="1">
+            <w:r>
+              <w:rPr>
+                <w:rStyle w:val="a6"/>
+                <w:noProof/>
+                <w:lang w:eastAsia="ko-KR"/>
+              </w:rPr>
+              <w:t>3.3</w:t>
+            </w:r>
+            <w:r>
+              <w:rPr>
+                <w:noProof/>
+                <w:lang w:eastAsia="ko-KR"/>
+              </w:rPr>
+              <w:tab/>
+            </w:r>
+            <w:r>
+              <w:rPr>
+                <w:rStyle w:val="a6"/>
+                <w:noProof/>
+                <w:lang w:eastAsia="ko-KR"/>
+              </w:rPr>
+              <w:t>SSH Key Add</w:t>
+            </w:r>
+            <w:r>
+              <w:rPr>
+                <w:noProof/>
+                <w:webHidden/>
+              </w:rPr>
+              <w:tab/>
+            </w:r>
+            <w:r>
+              <w:rPr>
+                <w:noProof/>
+                <w:webHidden/>
+              </w:rPr>
+              <w:fldChar w:fldCharType="begin"/>
+            </w:r>
+            <w:r>
+              <w:rPr>
+                <w:noProof/>
+                <w:webHidden/>
+              </w:rPr>
+              <w:instrText xml:space="preserve"> PAGEREF _Toc19694112 \h </w:instrText>
+            </w:r>
+            <w:r>
+              <w:rPr>
+                <w:noProof/>
+                <w:webHidden/>
+              </w:rPr>
+            </w:r>
+            <w:r>
+              <w:rPr>
+                <w:noProof/>
+                <w:webHidden/>
+              </w:rPr>
+              <w:fldChar w:fldCharType="separate"/>
+            </w:r>
+            <w:r>
+              <w:rPr>
+                <w:noProof/>
+                <w:webHidden/>
+              </w:rPr>
+              <w:t>8</w:t>
             </w:r>
             <w:r>
               <w:rPr>
@@ -1251,7 +1853,7 @@
           <w:lang w:eastAsia="ko-KR"/>
         </w:rPr>
       </w:pPr>
-      <w:bookmarkStart w:id="0" w:name="_Toc15978114"/>
+      <w:bookmarkStart w:id="0" w:name="_Toc19694103"/>
       <w:r>
         <w:rPr>
           <w:lang w:eastAsia="ko-KR"/>
@@ -1268,7 +1870,7 @@
           <w:lang w:eastAsia="ko-KR"/>
         </w:rPr>
       </w:pPr>
-      <w:bookmarkStart w:id="1" w:name="_Toc15978115"/>
+      <w:bookmarkStart w:id="1" w:name="_Toc19694104"/>
       <w:r>
         <w:rPr>
           <w:lang w:eastAsia="ko-KR"/>
@@ -1307,7 +1909,7 @@
           <w:lang w:eastAsia="ko-KR"/>
         </w:rPr>
       </w:pPr>
-      <w:bookmarkStart w:id="2" w:name="_Toc15978116"/>
+      <w:bookmarkStart w:id="2" w:name="_Toc19694105"/>
       <w:r>
         <w:rPr>
           <w:lang w:eastAsia="ko-KR"/>
@@ -1341,31 +1943,1413 @@
     </w:p>
     <w:p>
       <w:pPr>
-        <w:pStyle w:val="1"/>
-        <w:rPr>
-          <w:lang w:eastAsia="ko-KR"/>
-        </w:rPr>
-      </w:pPr>
-      <w:r>
-        <w:rPr>
-          <w:lang w:eastAsia="ko-KR"/>
-        </w:rPr>
-        <w:t>Qt</w:t>
-      </w:r>
+        <w:pStyle w:val="2"/>
+        <w:rPr>
+          <w:lang w:eastAsia="ko-KR"/>
+        </w:rPr>
+      </w:pPr>
+      <w:bookmarkStart w:id="3" w:name="_Toc19694106"/>
+      <w:r>
+        <w:rPr>
+          <w:rFonts w:hint="eastAsia"/>
+          <w:lang w:eastAsia="ko-KR"/>
+        </w:rPr>
+        <w:t>N</w:t>
+      </w:r>
+      <w:r>
+        <w:rPr>
+          <w:lang w:eastAsia="ko-KR"/>
+        </w:rPr>
+        <w:t>AS Server</w:t>
+      </w:r>
+      <w:bookmarkEnd w:id="3"/>
     </w:p>
     <w:p>
       <w:pPr>
+        <w:pStyle w:val="ab"/>
+        <w:numPr>
+          <w:ilvl w:val="0"/>
+          <w:numId w:val="9"/>
+        </w:numPr>
+        <w:spacing w:after="0" w:line="240" w:lineRule="auto"/>
+        <w:contextualSpacing w:val="0"/>
+      </w:pPr>
+      <w:proofErr w:type="gramStart"/>
+      <w:r>
+        <w:rPr>
+          <w:b/>
+          <w:bCs/>
+          <w:color w:val="000000"/>
+        </w:rPr>
+        <w:t>NAS  </w:t>
+      </w:r>
+      <w:proofErr w:type="spellStart"/>
+      <w:r>
+        <w:rPr>
+          <w:rFonts w:ascii="맑은 고딕" w:eastAsia="맑은 고딕" w:hAnsi="맑은 고딕" w:hint="eastAsia"/>
+          <w:b/>
+          <w:bCs/>
+          <w:color w:val="000000"/>
+        </w:rPr>
+        <w:t>접속</w:t>
+      </w:r>
+      <w:proofErr w:type="spellEnd"/>
+      <w:proofErr w:type="gramEnd"/>
+      <w:r>
+        <w:rPr>
+          <w:b/>
+          <w:bCs/>
+          <w:color w:val="000000"/>
+        </w:rPr>
+        <w:t xml:space="preserve"> </w:t>
+      </w:r>
+      <w:proofErr w:type="spellStart"/>
+      <w:r>
+        <w:rPr>
+          <w:rFonts w:ascii="맑은 고딕" w:eastAsia="맑은 고딕" w:hAnsi="맑은 고딕" w:hint="eastAsia"/>
+          <w:b/>
+          <w:bCs/>
+          <w:color w:val="000000"/>
+        </w:rPr>
+        <w:t>계정</w:t>
+      </w:r>
+      <w:proofErr w:type="spellEnd"/>
+      <w:r>
+        <w:rPr>
+          <w:b/>
+          <w:bCs/>
+          <w:color w:val="000000"/>
+        </w:rPr>
+        <w:t xml:space="preserve"> </w:t>
+      </w:r>
+      <w:proofErr w:type="spellStart"/>
+      <w:r>
+        <w:rPr>
+          <w:rFonts w:ascii="맑은 고딕" w:eastAsia="맑은 고딕" w:hAnsi="맑은 고딕" w:hint="eastAsia"/>
+          <w:b/>
+          <w:bCs/>
+          <w:color w:val="000000"/>
+        </w:rPr>
+        <w:t>정보</w:t>
+      </w:r>
+      <w:proofErr w:type="spellEnd"/>
+    </w:p>
+    <w:p>
+      <w:pPr>
+        <w:pStyle w:val="ab"/>
+        <w:numPr>
+          <w:ilvl w:val="0"/>
+          <w:numId w:val="10"/>
+        </w:numPr>
+        <w:spacing w:after="0" w:line="240" w:lineRule="auto"/>
+        <w:contextualSpacing w:val="0"/>
+        <w:rPr>
+          <w:rFonts w:ascii="Consolas" w:hAnsi="Consolas" w:cs="Consolas"/>
+        </w:rPr>
+      </w:pPr>
+      <w:r>
+        <w:t>ID/</w:t>
+      </w:r>
+      <w:proofErr w:type="gramStart"/>
+      <w:r>
+        <w:t>Password :</w:t>
+      </w:r>
+      <w:proofErr w:type="gramEnd"/>
+      <w:r>
+        <w:t xml:space="preserve">  </w:t>
+      </w:r>
+      <w:proofErr w:type="spellStart"/>
+      <w:r>
+        <w:t>SwTeamUser</w:t>
+      </w:r>
+      <w:proofErr w:type="spellEnd"/>
+      <w:r>
+        <w:t>/</w:t>
+      </w:r>
+      <w:r>
+        <w:rPr>
+          <w:rFonts w:ascii="Consolas" w:hAnsi="Consolas" w:cs="Consolas"/>
+        </w:rPr>
+        <w:t>genc0mmsw (Read/Write)</w:t>
+      </w:r>
+    </w:p>
+    <w:p>
+      <w:pPr>
+        <w:pStyle w:val="ab"/>
+        <w:numPr>
+          <w:ilvl w:val="0"/>
+          <w:numId w:val="11"/>
+        </w:numPr>
+        <w:spacing w:after="0" w:line="240" w:lineRule="auto"/>
+        <w:contextualSpacing w:val="0"/>
+        <w:rPr>
+          <w:rFonts w:ascii="Consolas" w:hAnsi="Consolas" w:cs="Consolas"/>
+        </w:rPr>
+      </w:pPr>
+      <w:r>
+        <w:rPr>
+          <w:rFonts w:ascii="Consolas" w:hAnsi="Consolas" w:cs="Consolas"/>
+        </w:rPr>
+        <w:t xml:space="preserve">Web </w:t>
+      </w:r>
+      <w:proofErr w:type="spellStart"/>
+      <w:proofErr w:type="gramStart"/>
+      <w:r>
+        <w:rPr>
+          <w:rFonts w:ascii="맑은 고딕" w:eastAsia="맑은 고딕" w:hAnsi="맑은 고딕" w:hint="eastAsia"/>
+        </w:rPr>
+        <w:t>접속</w:t>
+      </w:r>
+      <w:proofErr w:type="spellEnd"/>
+      <w:r>
+        <w:rPr>
+          <w:rFonts w:ascii="Consolas" w:hAnsi="Consolas" w:cs="Consolas"/>
+        </w:rPr>
+        <w:t xml:space="preserve"> :</w:t>
+      </w:r>
+      <w:proofErr w:type="gramEnd"/>
+      <w:r>
+        <w:rPr>
+          <w:rFonts w:ascii="Consolas" w:hAnsi="Consolas" w:cs="Consolas"/>
+        </w:rPr>
+        <w:t xml:space="preserve"> 10.82.26.245:5000 </w:t>
+      </w:r>
+    </w:p>
+    <w:p>
+      <w:pPr>
+        <w:pStyle w:val="ab"/>
+        <w:numPr>
+          <w:ilvl w:val="0"/>
+          <w:numId w:val="11"/>
+        </w:numPr>
+        <w:spacing w:after="0" w:line="240" w:lineRule="auto"/>
+        <w:contextualSpacing w:val="0"/>
+        <w:rPr>
+          <w:rFonts w:ascii="Consolas" w:hAnsi="Consolas" w:cs="Consolas"/>
+        </w:rPr>
+      </w:pPr>
+      <w:r>
+        <w:rPr>
+          <w:rFonts w:ascii="Consolas" w:hAnsi="Consolas" w:cs="Consolas"/>
+        </w:rPr>
+        <w:t xml:space="preserve">FTP </w:t>
+      </w:r>
+      <w:proofErr w:type="spellStart"/>
+      <w:proofErr w:type="gramStart"/>
+      <w:r>
+        <w:rPr>
+          <w:rFonts w:ascii="맑은 고딕" w:eastAsia="맑은 고딕" w:hAnsi="맑은 고딕" w:hint="eastAsia"/>
+        </w:rPr>
+        <w:t>접속</w:t>
+      </w:r>
+      <w:proofErr w:type="spellEnd"/>
+      <w:r>
+        <w:rPr>
+          <w:rFonts w:ascii="Consolas" w:hAnsi="Consolas" w:cs="Consolas"/>
+        </w:rPr>
+        <w:t xml:space="preserve"> :</w:t>
+      </w:r>
+      <w:proofErr w:type="gramEnd"/>
+      <w:r>
+        <w:rPr>
+          <w:rFonts w:ascii="Consolas" w:hAnsi="Consolas" w:cs="Consolas"/>
+        </w:rPr>
+        <w:t xml:space="preserve"> 10.82.26.245 </w:t>
+      </w:r>
+    </w:p>
+    <w:p>
+      <w:pPr>
+        <w:pStyle w:val="ab"/>
+        <w:numPr>
+          <w:ilvl w:val="0"/>
+          <w:numId w:val="11"/>
+        </w:numPr>
+        <w:spacing w:after="0" w:line="240" w:lineRule="auto"/>
+        <w:contextualSpacing w:val="0"/>
+        <w:rPr>
+          <w:rFonts w:ascii="Consolas" w:hAnsi="Consolas" w:cs="Consolas"/>
+        </w:rPr>
+      </w:pPr>
+      <w:r>
+        <w:rPr>
+          <w:rFonts w:ascii="Consolas" w:hAnsi="Consolas" w:cs="Consolas"/>
+        </w:rPr>
+        <w:t xml:space="preserve">Samba </w:t>
+      </w:r>
+      <w:proofErr w:type="spellStart"/>
+      <w:proofErr w:type="gramStart"/>
+      <w:r>
+        <w:rPr>
+          <w:rFonts w:ascii="맑은 고딕" w:eastAsia="맑은 고딕" w:hAnsi="맑은 고딕" w:hint="eastAsia"/>
+        </w:rPr>
+        <w:t>접속</w:t>
+      </w:r>
+      <w:proofErr w:type="spellEnd"/>
+      <w:r>
+        <w:rPr>
+          <w:rFonts w:ascii="Consolas" w:hAnsi="Consolas" w:cs="Consolas"/>
+        </w:rPr>
+        <w:t xml:space="preserve"> :</w:t>
+      </w:r>
+      <w:proofErr w:type="gramEnd"/>
+      <w:r>
+        <w:rPr>
+          <w:rFonts w:ascii="Consolas" w:hAnsi="Consolas" w:cs="Consolas"/>
+        </w:rPr>
+        <w:t xml:space="preserve"> //10.82.26.245 </w:t>
+      </w:r>
+      <w:bookmarkStart w:id="4" w:name="_GoBack"/>
+      <w:bookmarkEnd w:id="4"/>
+    </w:p>
+    <w:p>
+      <w:pPr>
+        <w:rPr>
+          <w:rFonts w:ascii="Calibri" w:hAnsi="Calibri" w:cs="굴림"/>
+        </w:rPr>
+      </w:pPr>
+    </w:p>
+    <w:p>
+      <w:pPr>
+        <w:rPr>
+          <w:lang w:eastAsia="ko-KR"/>
+        </w:rPr>
+      </w:pPr>
+      <w:r>
+        <w:rPr>
+          <w:lang w:eastAsia="ko-KR"/>
+        </w:rPr>
+        <w:t xml:space="preserve">Web </w:t>
+      </w:r>
+      <w:r>
+        <w:rPr>
+          <w:rFonts w:ascii="맑은 고딕" w:eastAsia="맑은 고딕" w:hAnsi="맑은 고딕" w:hint="eastAsia"/>
+          <w:lang w:eastAsia="ko-KR"/>
+        </w:rPr>
+        <w:t>접속</w:t>
+      </w:r>
+      <w:r>
+        <w:rPr>
+          <w:lang w:eastAsia="ko-KR"/>
+        </w:rPr>
+        <w:t xml:space="preserve"> </w:t>
+      </w:r>
+      <w:r>
+        <w:rPr>
+          <w:rFonts w:ascii="맑은 고딕" w:eastAsia="맑은 고딕" w:hAnsi="맑은 고딕" w:hint="eastAsia"/>
+          <w:lang w:eastAsia="ko-KR"/>
+        </w:rPr>
+        <w:t>시</w:t>
+      </w:r>
+      <w:r>
+        <w:rPr>
+          <w:lang w:eastAsia="ko-KR"/>
+        </w:rPr>
+        <w:t xml:space="preserve"> Web </w:t>
+      </w:r>
+      <w:r>
+        <w:rPr>
+          <w:rFonts w:ascii="맑은 고딕" w:eastAsia="맑은 고딕" w:hAnsi="맑은 고딕" w:hint="eastAsia"/>
+          <w:lang w:eastAsia="ko-KR"/>
+        </w:rPr>
+        <w:t>인증서가</w:t>
+      </w:r>
+      <w:r>
+        <w:rPr>
+          <w:lang w:eastAsia="ko-KR"/>
+        </w:rPr>
+        <w:t xml:space="preserve"> </w:t>
+      </w:r>
+      <w:r>
+        <w:rPr>
+          <w:rFonts w:ascii="맑은 고딕" w:eastAsia="맑은 고딕" w:hAnsi="맑은 고딕" w:hint="eastAsia"/>
+          <w:lang w:eastAsia="ko-KR"/>
+        </w:rPr>
+        <w:t>유효하지</w:t>
+      </w:r>
+      <w:r>
+        <w:rPr>
+          <w:lang w:eastAsia="ko-KR"/>
+        </w:rPr>
+        <w:t xml:space="preserve"> </w:t>
+      </w:r>
+      <w:r>
+        <w:rPr>
+          <w:rFonts w:ascii="맑은 고딕" w:eastAsia="맑은 고딕" w:hAnsi="맑은 고딕" w:hint="eastAsia"/>
+          <w:lang w:eastAsia="ko-KR"/>
+        </w:rPr>
+        <w:t>않기</w:t>
+      </w:r>
+      <w:r>
+        <w:rPr>
+          <w:lang w:eastAsia="ko-KR"/>
+        </w:rPr>
+        <w:t xml:space="preserve"> </w:t>
+      </w:r>
+      <w:r>
+        <w:rPr>
+          <w:rFonts w:ascii="맑은 고딕" w:eastAsia="맑은 고딕" w:hAnsi="맑은 고딕" w:hint="eastAsia"/>
+          <w:lang w:eastAsia="ko-KR"/>
+        </w:rPr>
+        <w:t>때문에</w:t>
+      </w:r>
+      <w:r>
+        <w:rPr>
+          <w:lang w:eastAsia="ko-KR"/>
+        </w:rPr>
+        <w:t xml:space="preserve"> </w:t>
+      </w:r>
+      <w:r>
+        <w:rPr>
+          <w:rFonts w:ascii="맑은 고딕" w:eastAsia="맑은 고딕" w:hAnsi="맑은 고딕" w:hint="eastAsia"/>
+          <w:lang w:eastAsia="ko-KR"/>
+        </w:rPr>
+        <w:t>문제가</w:t>
+      </w:r>
+      <w:r>
+        <w:rPr>
+          <w:lang w:eastAsia="ko-KR"/>
+        </w:rPr>
+        <w:t xml:space="preserve"> </w:t>
+      </w:r>
+      <w:r>
+        <w:rPr>
+          <w:rFonts w:ascii="맑은 고딕" w:eastAsia="맑은 고딕" w:hAnsi="맑은 고딕" w:hint="eastAsia"/>
+          <w:lang w:eastAsia="ko-KR"/>
+        </w:rPr>
+        <w:t>될</w:t>
+      </w:r>
+      <w:r>
+        <w:rPr>
+          <w:lang w:eastAsia="ko-KR"/>
+        </w:rPr>
+        <w:t xml:space="preserve"> </w:t>
+      </w:r>
+      <w:r>
+        <w:rPr>
+          <w:rFonts w:ascii="맑은 고딕" w:eastAsia="맑은 고딕" w:hAnsi="맑은 고딕" w:hint="eastAsia"/>
+          <w:lang w:eastAsia="ko-KR"/>
+        </w:rPr>
+        <w:t>수</w:t>
+      </w:r>
+      <w:r>
+        <w:rPr>
+          <w:lang w:eastAsia="ko-KR"/>
+        </w:rPr>
+        <w:t xml:space="preserve"> </w:t>
+      </w:r>
+      <w:r>
+        <w:rPr>
+          <w:rFonts w:ascii="맑은 고딕" w:eastAsia="맑은 고딕" w:hAnsi="맑은 고딕" w:hint="eastAsia"/>
+          <w:lang w:eastAsia="ko-KR"/>
+        </w:rPr>
+        <w:t>있습니다</w:t>
+      </w:r>
+      <w:r>
+        <w:rPr>
+          <w:lang w:eastAsia="ko-KR"/>
+        </w:rPr>
+        <w:t xml:space="preserve">. </w:t>
+      </w:r>
+      <w:r>
+        <w:rPr>
+          <w:rFonts w:ascii="맑은 고딕" w:eastAsia="맑은 고딕" w:hAnsi="맑은 고딕" w:hint="eastAsia"/>
+          <w:lang w:eastAsia="ko-KR"/>
+        </w:rPr>
+        <w:t>이때</w:t>
+      </w:r>
+      <w:r>
+        <w:rPr>
+          <w:lang w:eastAsia="ko-KR"/>
+        </w:rPr>
+        <w:t xml:space="preserve"> </w:t>
+      </w:r>
+      <w:r>
+        <w:rPr>
+          <w:rFonts w:ascii="맑은 고딕" w:eastAsia="맑은 고딕" w:hAnsi="맑은 고딕" w:hint="eastAsia"/>
+          <w:lang w:eastAsia="ko-KR"/>
+        </w:rPr>
+        <w:t>허용하기로</w:t>
+      </w:r>
+      <w:r>
+        <w:rPr>
+          <w:lang w:eastAsia="ko-KR"/>
+        </w:rPr>
+        <w:t xml:space="preserve"> </w:t>
+      </w:r>
+      <w:r>
+        <w:rPr>
+          <w:rFonts w:ascii="맑은 고딕" w:eastAsia="맑은 고딕" w:hAnsi="맑은 고딕" w:hint="eastAsia"/>
+          <w:lang w:eastAsia="ko-KR"/>
+        </w:rPr>
+        <w:t>접속을</w:t>
+      </w:r>
+      <w:r>
+        <w:rPr>
+          <w:lang w:eastAsia="ko-KR"/>
+        </w:rPr>
+        <w:t xml:space="preserve"> </w:t>
+      </w:r>
+      <w:r>
+        <w:rPr>
+          <w:rFonts w:ascii="맑은 고딕" w:eastAsia="맑은 고딕" w:hAnsi="맑은 고딕" w:hint="eastAsia"/>
+          <w:lang w:eastAsia="ko-KR"/>
+        </w:rPr>
+        <w:t>진행하시면</w:t>
+      </w:r>
+      <w:r>
+        <w:rPr>
+          <w:lang w:eastAsia="ko-KR"/>
+        </w:rPr>
+        <w:t xml:space="preserve"> </w:t>
+      </w:r>
+      <w:r>
+        <w:rPr>
+          <w:rFonts w:ascii="맑은 고딕" w:eastAsia="맑은 고딕" w:hAnsi="맑은 고딕" w:hint="eastAsia"/>
+          <w:lang w:eastAsia="ko-KR"/>
+        </w:rPr>
+        <w:t>됩니다</w:t>
+      </w:r>
+      <w:r>
+        <w:rPr>
+          <w:lang w:eastAsia="ko-KR"/>
+        </w:rPr>
+        <w:t xml:space="preserve">. </w:t>
+      </w:r>
+    </w:p>
+    <w:p>
+      <w:pPr>
+        <w:rPr>
+          <w:lang w:eastAsia="ko-KR"/>
+        </w:rPr>
+      </w:pPr>
+      <w:r>
+        <w:rPr>
+          <w:rFonts w:ascii="맑은 고딕" w:eastAsia="맑은 고딕" w:hAnsi="맑은 고딕" w:hint="eastAsia"/>
+          <w:lang w:eastAsia="ko-KR"/>
+        </w:rPr>
+        <w:t>설치할</w:t>
+      </w:r>
+      <w:r>
+        <w:rPr>
+          <w:lang w:eastAsia="ko-KR"/>
+        </w:rPr>
+        <w:t xml:space="preserve"> </w:t>
+      </w:r>
+      <w:r>
+        <w:rPr>
+          <w:rFonts w:ascii="맑은 고딕" w:eastAsia="맑은 고딕" w:hAnsi="맑은 고딕" w:hint="eastAsia"/>
+          <w:lang w:eastAsia="ko-KR"/>
+        </w:rPr>
+        <w:t>수</w:t>
+      </w:r>
+      <w:r>
+        <w:rPr>
+          <w:lang w:eastAsia="ko-KR"/>
+        </w:rPr>
+        <w:t xml:space="preserve"> </w:t>
+      </w:r>
+      <w:r>
+        <w:rPr>
+          <w:rFonts w:ascii="맑은 고딕" w:eastAsia="맑은 고딕" w:hAnsi="맑은 고딕" w:hint="eastAsia"/>
+          <w:lang w:eastAsia="ko-KR"/>
+        </w:rPr>
+        <w:t>있는</w:t>
+      </w:r>
+      <w:r>
+        <w:rPr>
+          <w:lang w:eastAsia="ko-KR"/>
+        </w:rPr>
+        <w:t xml:space="preserve"> Package</w:t>
+      </w:r>
+      <w:r>
+        <w:rPr>
+          <w:rFonts w:ascii="맑은 고딕" w:eastAsia="맑은 고딕" w:hAnsi="맑은 고딕" w:hint="eastAsia"/>
+          <w:lang w:eastAsia="ko-KR"/>
+        </w:rPr>
+        <w:t>에</w:t>
+      </w:r>
+      <w:r>
+        <w:rPr>
+          <w:lang w:eastAsia="ko-KR"/>
+        </w:rPr>
+        <w:t xml:space="preserve"> </w:t>
+      </w:r>
+      <w:proofErr w:type="gramStart"/>
+      <w:r>
+        <w:rPr>
+          <w:rFonts w:ascii="맑은 고딕" w:eastAsia="맑은 고딕" w:hAnsi="맑은 고딕" w:hint="eastAsia"/>
+          <w:lang w:eastAsia="ko-KR"/>
+        </w:rPr>
+        <w:t>대해서</w:t>
+      </w:r>
+      <w:r>
+        <w:rPr>
+          <w:lang w:eastAsia="ko-KR"/>
+        </w:rPr>
+        <w:t xml:space="preserve">  </w:t>
+      </w:r>
+      <w:r>
+        <w:rPr>
+          <w:rFonts w:ascii="맑은 고딕" w:eastAsia="맑은 고딕" w:hAnsi="맑은 고딕" w:hint="eastAsia"/>
+          <w:lang w:eastAsia="ko-KR"/>
+        </w:rPr>
+        <w:t>따로</w:t>
+      </w:r>
+      <w:proofErr w:type="gramEnd"/>
+      <w:r>
+        <w:rPr>
+          <w:lang w:eastAsia="ko-KR"/>
+        </w:rPr>
+        <w:t xml:space="preserve"> </w:t>
+      </w:r>
+      <w:r>
+        <w:rPr>
+          <w:rFonts w:ascii="맑은 고딕" w:eastAsia="맑은 고딕" w:hAnsi="맑은 고딕" w:hint="eastAsia"/>
+          <w:lang w:eastAsia="ko-KR"/>
+        </w:rPr>
+        <w:t>공지하겠습니다</w:t>
+      </w:r>
+      <w:r>
+        <w:rPr>
+          <w:lang w:eastAsia="ko-KR"/>
+        </w:rPr>
+        <w:t xml:space="preserve">. </w:t>
+      </w:r>
+    </w:p>
+    <w:p>
+      <w:pPr>
+        <w:rPr>
+          <w:lang w:eastAsia="ko-KR"/>
+        </w:rPr>
+      </w:pPr>
+    </w:p>
+    <w:p>
+      <w:pPr>
+        <w:pStyle w:val="ab"/>
+        <w:numPr>
+          <w:ilvl w:val="0"/>
+          <w:numId w:val="9"/>
+        </w:numPr>
+        <w:spacing w:after="0" w:line="240" w:lineRule="auto"/>
+        <w:contextualSpacing w:val="0"/>
+        <w:rPr>
+          <w:b/>
+          <w:bCs/>
+          <w:color w:val="000000"/>
+        </w:rPr>
+      </w:pPr>
+      <w:proofErr w:type="spellStart"/>
+      <w:r>
+        <w:rPr>
+          <w:rFonts w:ascii="맑은 고딕" w:eastAsia="맑은 고딕" w:hAnsi="맑은 고딕" w:hint="eastAsia"/>
+          <w:b/>
+          <w:bCs/>
+          <w:color w:val="000000"/>
+        </w:rPr>
+        <w:t>파일</w:t>
+      </w:r>
+      <w:proofErr w:type="spellEnd"/>
+      <w:r>
+        <w:rPr>
+          <w:b/>
+          <w:bCs/>
+          <w:color w:val="000000"/>
+        </w:rPr>
+        <w:t xml:space="preserve"> </w:t>
+      </w:r>
+      <w:proofErr w:type="spellStart"/>
+      <w:r>
+        <w:rPr>
+          <w:rFonts w:ascii="맑은 고딕" w:eastAsia="맑은 고딕" w:hAnsi="맑은 고딕" w:hint="eastAsia"/>
+          <w:b/>
+          <w:bCs/>
+          <w:color w:val="000000"/>
+        </w:rPr>
+        <w:t>공유에</w:t>
+      </w:r>
+      <w:proofErr w:type="spellEnd"/>
+      <w:r>
+        <w:rPr>
+          <w:b/>
+          <w:bCs/>
+          <w:color w:val="000000"/>
+        </w:rPr>
+        <w:t xml:space="preserve"> </w:t>
+      </w:r>
+      <w:proofErr w:type="spellStart"/>
+      <w:r>
+        <w:rPr>
+          <w:rFonts w:ascii="맑은 고딕" w:eastAsia="맑은 고딕" w:hAnsi="맑은 고딕" w:hint="eastAsia"/>
+          <w:b/>
+          <w:bCs/>
+          <w:color w:val="000000"/>
+        </w:rPr>
+        <w:t>대해서</w:t>
+      </w:r>
+      <w:proofErr w:type="spellEnd"/>
+      <w:r>
+        <w:rPr>
+          <w:b/>
+          <w:bCs/>
+          <w:color w:val="000000"/>
+        </w:rPr>
+        <w:t xml:space="preserve">  </w:t>
+      </w:r>
+    </w:p>
+    <w:p>
+      <w:pPr>
+        <w:rPr>
+          <w:lang w:eastAsia="ko-KR"/>
+        </w:rPr>
+      </w:pPr>
+      <w:r>
+        <w:rPr>
+          <w:rFonts w:ascii="맑은 고딕" w:eastAsia="맑은 고딕" w:hAnsi="맑은 고딕" w:hint="eastAsia"/>
+          <w:lang w:eastAsia="ko-KR"/>
+        </w:rPr>
+        <w:t>파일</w:t>
+      </w:r>
+      <w:r>
+        <w:rPr>
+          <w:lang w:eastAsia="ko-KR"/>
+        </w:rPr>
+        <w:t xml:space="preserve"> </w:t>
+      </w:r>
+      <w:r>
+        <w:rPr>
+          <w:rFonts w:ascii="맑은 고딕" w:eastAsia="맑은 고딕" w:hAnsi="맑은 고딕" w:hint="eastAsia"/>
+          <w:lang w:eastAsia="ko-KR"/>
+        </w:rPr>
+        <w:t>공유는</w:t>
+      </w:r>
+      <w:r>
+        <w:rPr>
+          <w:lang w:eastAsia="ko-KR"/>
+        </w:rPr>
+        <w:t xml:space="preserve"> </w:t>
+      </w:r>
+      <w:r>
+        <w:rPr>
+          <w:rFonts w:ascii="맑은 고딕" w:eastAsia="맑은 고딕" w:hAnsi="맑은 고딕" w:hint="eastAsia"/>
+          <w:lang w:eastAsia="ko-KR"/>
+        </w:rPr>
+        <w:t>다음의</w:t>
+      </w:r>
+      <w:r>
+        <w:rPr>
+          <w:lang w:eastAsia="ko-KR"/>
+        </w:rPr>
+        <w:t xml:space="preserve"> </w:t>
+      </w:r>
+      <w:r>
+        <w:rPr>
+          <w:rFonts w:ascii="맑은 고딕" w:eastAsia="맑은 고딕" w:hAnsi="맑은 고딕" w:hint="eastAsia"/>
+          <w:lang w:eastAsia="ko-KR"/>
+        </w:rPr>
+        <w:t>절차를</w:t>
+      </w:r>
+      <w:r>
+        <w:rPr>
+          <w:lang w:eastAsia="ko-KR"/>
+        </w:rPr>
+        <w:t xml:space="preserve"> </w:t>
+      </w:r>
+      <w:r>
+        <w:rPr>
+          <w:rFonts w:ascii="맑은 고딕" w:eastAsia="맑은 고딕" w:hAnsi="맑은 고딕" w:hint="eastAsia"/>
+          <w:lang w:eastAsia="ko-KR"/>
+        </w:rPr>
+        <w:t>따라</w:t>
+      </w:r>
+      <w:r>
+        <w:rPr>
+          <w:lang w:eastAsia="ko-KR"/>
+        </w:rPr>
+        <w:t xml:space="preserve"> </w:t>
+      </w:r>
+      <w:r>
+        <w:rPr>
+          <w:rFonts w:ascii="맑은 고딕" w:eastAsia="맑은 고딕" w:hAnsi="맑은 고딕" w:hint="eastAsia"/>
+          <w:lang w:eastAsia="ko-KR"/>
+        </w:rPr>
+        <w:t>진행합니다</w:t>
+      </w:r>
+      <w:r>
+        <w:rPr>
+          <w:lang w:eastAsia="ko-KR"/>
+        </w:rPr>
+        <w:t xml:space="preserve">. </w:t>
+      </w:r>
+    </w:p>
+    <w:p>
+      <w:pPr>
+        <w:pStyle w:val="ab"/>
+        <w:numPr>
+          <w:ilvl w:val="0"/>
+          <w:numId w:val="12"/>
+        </w:numPr>
+        <w:spacing w:after="0" w:line="240" w:lineRule="auto"/>
+        <w:contextualSpacing w:val="0"/>
+        <w:rPr>
+          <w:lang w:eastAsia="ko-KR"/>
+        </w:rPr>
+      </w:pPr>
+      <w:proofErr w:type="gramStart"/>
+      <w:r>
+        <w:rPr>
+          <w:rFonts w:ascii="맑은 고딕" w:eastAsia="맑은 고딕" w:hAnsi="맑은 고딕" w:hint="eastAsia"/>
+          <w:lang w:eastAsia="ko-KR"/>
+        </w:rPr>
+        <w:t>파일을</w:t>
+      </w:r>
+      <w:r>
+        <w:rPr>
+          <w:lang w:eastAsia="ko-KR"/>
+        </w:rPr>
+        <w:t xml:space="preserve">  </w:t>
+      </w:r>
+      <w:r>
+        <w:rPr>
+          <w:rFonts w:ascii="맑은 고딕" w:eastAsia="맑은 고딕" w:hAnsi="맑은 고딕" w:hint="eastAsia"/>
+          <w:lang w:eastAsia="ko-KR"/>
+        </w:rPr>
+        <w:t>폴더에</w:t>
+      </w:r>
+      <w:proofErr w:type="gramEnd"/>
+      <w:r>
+        <w:rPr>
+          <w:lang w:eastAsia="ko-KR"/>
+        </w:rPr>
+        <w:t xml:space="preserve"> </w:t>
+      </w:r>
+      <w:r>
+        <w:rPr>
+          <w:rFonts w:ascii="맑은 고딕" w:eastAsia="맑은 고딕" w:hAnsi="맑은 고딕" w:hint="eastAsia"/>
+          <w:lang w:eastAsia="ko-KR"/>
+        </w:rPr>
+        <w:t>복사합니다</w:t>
+      </w:r>
+      <w:r>
+        <w:rPr>
+          <w:lang w:eastAsia="ko-KR"/>
+        </w:rPr>
+        <w:t xml:space="preserve">. </w:t>
+      </w:r>
+    </w:p>
+    <w:p>
+      <w:pPr>
+        <w:pStyle w:val="ab"/>
+        <w:numPr>
+          <w:ilvl w:val="0"/>
+          <w:numId w:val="12"/>
+        </w:numPr>
+        <w:spacing w:after="0" w:line="240" w:lineRule="auto"/>
+        <w:contextualSpacing w:val="0"/>
+        <w:rPr>
+          <w:lang w:eastAsia="ko-KR"/>
+        </w:rPr>
+      </w:pPr>
+      <w:r>
+        <w:rPr>
+          <w:lang w:eastAsia="ko-KR"/>
+        </w:rPr>
+        <w:t>web</w:t>
+      </w:r>
+      <w:r>
+        <w:rPr>
+          <w:rFonts w:ascii="맑은 고딕" w:eastAsia="맑은 고딕" w:hAnsi="맑은 고딕" w:hint="eastAsia"/>
+          <w:lang w:eastAsia="ko-KR"/>
+        </w:rPr>
+        <w:t>으로</w:t>
+      </w:r>
+      <w:r>
+        <w:rPr>
+          <w:lang w:eastAsia="ko-KR"/>
+        </w:rPr>
+        <w:t xml:space="preserve"> </w:t>
+      </w:r>
+      <w:r>
+        <w:rPr>
+          <w:rFonts w:ascii="맑은 고딕" w:eastAsia="맑은 고딕" w:hAnsi="맑은 고딕" w:hint="eastAsia"/>
+          <w:lang w:eastAsia="ko-KR"/>
+        </w:rPr>
+        <w:t>접속</w:t>
+      </w:r>
+      <w:r>
+        <w:rPr>
+          <w:lang w:eastAsia="ko-KR"/>
+        </w:rPr>
+        <w:t xml:space="preserve"> </w:t>
+      </w:r>
+      <w:proofErr w:type="gramStart"/>
+      <w:r>
+        <w:rPr>
+          <w:rFonts w:ascii="맑은 고딕" w:eastAsia="맑은 고딕" w:hAnsi="맑은 고딕" w:hint="eastAsia"/>
+          <w:lang w:eastAsia="ko-KR"/>
+        </w:rPr>
+        <w:t>후</w:t>
+      </w:r>
+      <w:r>
+        <w:rPr>
+          <w:lang w:eastAsia="ko-KR"/>
+        </w:rPr>
+        <w:t xml:space="preserve">  </w:t>
+      </w:r>
+      <w:r>
+        <w:rPr>
+          <w:rFonts w:ascii="맑은 고딕" w:eastAsia="맑은 고딕" w:hAnsi="맑은 고딕" w:hint="eastAsia"/>
+          <w:lang w:eastAsia="ko-KR"/>
+        </w:rPr>
+        <w:t>파일</w:t>
+      </w:r>
+      <w:proofErr w:type="gramEnd"/>
+      <w:r>
+        <w:rPr>
+          <w:lang w:eastAsia="ko-KR"/>
+        </w:rPr>
+        <w:t xml:space="preserve"> </w:t>
+      </w:r>
+      <w:r>
+        <w:rPr>
+          <w:rFonts w:ascii="맑은 고딕" w:eastAsia="맑은 고딕" w:hAnsi="맑은 고딕" w:hint="eastAsia"/>
+          <w:lang w:eastAsia="ko-KR"/>
+        </w:rPr>
+        <w:t>또는</w:t>
+      </w:r>
+      <w:r>
+        <w:rPr>
+          <w:lang w:eastAsia="ko-KR"/>
+        </w:rPr>
+        <w:t xml:space="preserve"> </w:t>
+      </w:r>
+      <w:r>
+        <w:rPr>
+          <w:rFonts w:ascii="맑은 고딕" w:eastAsia="맑은 고딕" w:hAnsi="맑은 고딕" w:hint="eastAsia"/>
+          <w:lang w:eastAsia="ko-KR"/>
+        </w:rPr>
+        <w:t>폴더를</w:t>
+      </w:r>
+      <w:r>
+        <w:rPr>
+          <w:lang w:eastAsia="ko-KR"/>
+        </w:rPr>
+        <w:t xml:space="preserve"> </w:t>
+      </w:r>
+      <w:r>
+        <w:rPr>
+          <w:rFonts w:ascii="맑은 고딕" w:eastAsia="맑은 고딕" w:hAnsi="맑은 고딕" w:hint="eastAsia"/>
+          <w:lang w:eastAsia="ko-KR"/>
+        </w:rPr>
+        <w:t>마우스로</w:t>
+      </w:r>
+      <w:r>
+        <w:rPr>
+          <w:lang w:eastAsia="ko-KR"/>
+        </w:rPr>
+        <w:t xml:space="preserve"> </w:t>
+      </w:r>
+      <w:r>
+        <w:rPr>
+          <w:rFonts w:ascii="맑은 고딕" w:eastAsia="맑은 고딕" w:hAnsi="맑은 고딕" w:hint="eastAsia"/>
+          <w:lang w:eastAsia="ko-KR"/>
+        </w:rPr>
+        <w:t>선택</w:t>
+      </w:r>
+      <w:r>
+        <w:rPr>
+          <w:lang w:eastAsia="ko-KR"/>
+        </w:rPr>
+        <w:t xml:space="preserve"> </w:t>
+      </w:r>
+      <w:r>
+        <w:rPr>
+          <w:rFonts w:ascii="맑은 고딕" w:eastAsia="맑은 고딕" w:hAnsi="맑은 고딕" w:hint="eastAsia"/>
+          <w:lang w:eastAsia="ko-KR"/>
+        </w:rPr>
+        <w:t>후</w:t>
+      </w:r>
+      <w:r>
+        <w:rPr>
+          <w:lang w:eastAsia="ko-KR"/>
+        </w:rPr>
+        <w:t xml:space="preserve"> </w:t>
+      </w:r>
+      <w:r>
+        <w:rPr>
+          <w:rFonts w:ascii="맑은 고딕" w:eastAsia="맑은 고딕" w:hAnsi="맑은 고딕" w:hint="eastAsia"/>
+          <w:lang w:eastAsia="ko-KR"/>
+        </w:rPr>
+        <w:t>오른쪽</w:t>
+      </w:r>
+      <w:r>
+        <w:rPr>
+          <w:lang w:eastAsia="ko-KR"/>
+        </w:rPr>
+        <w:t xml:space="preserve"> </w:t>
+      </w:r>
+      <w:r>
+        <w:rPr>
+          <w:rFonts w:ascii="맑은 고딕" w:eastAsia="맑은 고딕" w:hAnsi="맑은 고딕" w:hint="eastAsia"/>
+          <w:lang w:eastAsia="ko-KR"/>
+        </w:rPr>
+        <w:t>버튼을</w:t>
+      </w:r>
+      <w:r>
+        <w:rPr>
+          <w:lang w:eastAsia="ko-KR"/>
+        </w:rPr>
+        <w:t xml:space="preserve"> </w:t>
+      </w:r>
+      <w:r>
+        <w:rPr>
+          <w:rFonts w:ascii="맑은 고딕" w:eastAsia="맑은 고딕" w:hAnsi="맑은 고딕" w:hint="eastAsia"/>
+          <w:lang w:eastAsia="ko-KR"/>
+        </w:rPr>
+        <w:t>누르면</w:t>
+      </w:r>
+      <w:r>
+        <w:rPr>
+          <w:lang w:eastAsia="ko-KR"/>
+        </w:rPr>
+        <w:t xml:space="preserve"> “</w:t>
+      </w:r>
+      <w:r>
+        <w:rPr>
+          <w:rFonts w:ascii="맑은 고딕" w:eastAsia="맑은 고딕" w:hAnsi="맑은 고딕" w:hint="eastAsia"/>
+          <w:lang w:eastAsia="ko-KR"/>
+        </w:rPr>
+        <w:t>공유</w:t>
+      </w:r>
+      <w:r>
+        <w:rPr>
+          <w:lang w:eastAsia="ko-KR"/>
+        </w:rPr>
+        <w:t xml:space="preserve">” </w:t>
+      </w:r>
+      <w:r>
+        <w:rPr>
+          <w:rFonts w:ascii="맑은 고딕" w:eastAsia="맑은 고딕" w:hAnsi="맑은 고딕" w:hint="eastAsia"/>
+          <w:lang w:eastAsia="ko-KR"/>
+        </w:rPr>
+        <w:t>링크를</w:t>
+      </w:r>
+      <w:r>
+        <w:rPr>
+          <w:lang w:eastAsia="ko-KR"/>
+        </w:rPr>
+        <w:t xml:space="preserve"> </w:t>
+      </w:r>
+      <w:r>
+        <w:rPr>
+          <w:rFonts w:ascii="맑은 고딕" w:eastAsia="맑은 고딕" w:hAnsi="맑은 고딕" w:hint="eastAsia"/>
+          <w:lang w:eastAsia="ko-KR"/>
+        </w:rPr>
+        <w:t>얻을</w:t>
+      </w:r>
+      <w:r>
+        <w:rPr>
+          <w:lang w:eastAsia="ko-KR"/>
+        </w:rPr>
+        <w:t xml:space="preserve"> </w:t>
+      </w:r>
+      <w:r>
+        <w:rPr>
+          <w:rFonts w:ascii="맑은 고딕" w:eastAsia="맑은 고딕" w:hAnsi="맑은 고딕" w:hint="eastAsia"/>
+          <w:lang w:eastAsia="ko-KR"/>
+        </w:rPr>
+        <w:t>수</w:t>
+      </w:r>
+      <w:r>
+        <w:rPr>
+          <w:lang w:eastAsia="ko-KR"/>
+        </w:rPr>
+        <w:t xml:space="preserve"> </w:t>
+      </w:r>
+      <w:r>
+        <w:rPr>
+          <w:rFonts w:ascii="맑은 고딕" w:eastAsia="맑은 고딕" w:hAnsi="맑은 고딕" w:hint="eastAsia"/>
+          <w:lang w:eastAsia="ko-KR"/>
+        </w:rPr>
+        <w:t>있습니다</w:t>
+      </w:r>
+      <w:r>
+        <w:rPr>
+          <w:lang w:eastAsia="ko-KR"/>
+        </w:rPr>
+        <w:t xml:space="preserve">. </w:t>
+      </w:r>
+    </w:p>
+    <w:p>
+      <w:pPr>
+        <w:pStyle w:val="ab"/>
+        <w:numPr>
+          <w:ilvl w:val="0"/>
+          <w:numId w:val="12"/>
+        </w:numPr>
+        <w:spacing w:after="0" w:line="240" w:lineRule="auto"/>
+        <w:contextualSpacing w:val="0"/>
+        <w:rPr>
+          <w:lang w:eastAsia="ko-KR"/>
+        </w:rPr>
+      </w:pPr>
+      <w:r>
+        <w:rPr>
+          <w:lang w:eastAsia="ko-KR"/>
+        </w:rPr>
+        <w:t>“</w:t>
+      </w:r>
+      <w:r>
+        <w:rPr>
+          <w:rFonts w:ascii="맑은 고딕" w:eastAsia="맑은 고딕" w:hAnsi="맑은 고딕" w:hint="eastAsia"/>
+          <w:lang w:eastAsia="ko-KR"/>
+        </w:rPr>
+        <w:t>공유링크</w:t>
+      </w:r>
+      <w:proofErr w:type="gramStart"/>
+      <w:r>
+        <w:rPr>
+          <w:lang w:eastAsia="ko-KR"/>
+        </w:rPr>
+        <w:t xml:space="preserve">” </w:t>
+      </w:r>
+      <w:r>
+        <w:rPr>
+          <w:rFonts w:ascii="맑은 고딕" w:eastAsia="맑은 고딕" w:hAnsi="맑은 고딕" w:hint="eastAsia"/>
+          <w:lang w:eastAsia="ko-KR"/>
+        </w:rPr>
+        <w:t>에</w:t>
+      </w:r>
+      <w:proofErr w:type="gramEnd"/>
+      <w:r>
+        <w:rPr>
+          <w:lang w:eastAsia="ko-KR"/>
+        </w:rPr>
+        <w:t xml:space="preserve"> </w:t>
+      </w:r>
+      <w:r>
+        <w:rPr>
+          <w:rFonts w:ascii="맑은 고딕" w:eastAsia="맑은 고딕" w:hAnsi="맑은 고딕" w:hint="eastAsia"/>
+          <w:lang w:eastAsia="ko-KR"/>
+        </w:rPr>
+        <w:t>있는</w:t>
+      </w:r>
+      <w:r>
+        <w:rPr>
+          <w:lang w:eastAsia="ko-KR"/>
+        </w:rPr>
+        <w:t xml:space="preserve"> URL</w:t>
+      </w:r>
+      <w:r>
+        <w:rPr>
+          <w:rFonts w:ascii="맑은 고딕" w:eastAsia="맑은 고딕" w:hAnsi="맑은 고딕" w:hint="eastAsia"/>
+          <w:lang w:eastAsia="ko-KR"/>
+        </w:rPr>
+        <w:t>를</w:t>
+      </w:r>
+      <w:r>
+        <w:rPr>
+          <w:lang w:eastAsia="ko-KR"/>
+        </w:rPr>
+        <w:t xml:space="preserve"> </w:t>
+      </w:r>
+      <w:r>
+        <w:rPr>
+          <w:rFonts w:ascii="맑은 고딕" w:eastAsia="맑은 고딕" w:hAnsi="맑은 고딕" w:hint="eastAsia"/>
+          <w:lang w:eastAsia="ko-KR"/>
+        </w:rPr>
+        <w:t>복사해서</w:t>
+      </w:r>
+      <w:r>
+        <w:rPr>
+          <w:lang w:eastAsia="ko-KR"/>
+        </w:rPr>
+        <w:t xml:space="preserve"> </w:t>
+      </w:r>
+      <w:r>
+        <w:rPr>
+          <w:rFonts w:ascii="맑은 고딕" w:eastAsia="맑은 고딕" w:hAnsi="맑은 고딕" w:hint="eastAsia"/>
+          <w:lang w:eastAsia="ko-KR"/>
+        </w:rPr>
+        <w:t>공유합니다</w:t>
+      </w:r>
+      <w:r>
+        <w:rPr>
+          <w:lang w:eastAsia="ko-KR"/>
+        </w:rPr>
+        <w:t xml:space="preserve">. </w:t>
+      </w:r>
+      <w:proofErr w:type="gramStart"/>
+      <w:r>
+        <w:rPr>
+          <w:rFonts w:ascii="맑은 고딕" w:eastAsia="맑은 고딕" w:hAnsi="맑은 고딕" w:hint="eastAsia"/>
+          <w:lang w:eastAsia="ko-KR"/>
+        </w:rPr>
+        <w:t>이때</w:t>
+      </w:r>
+      <w:r>
+        <w:rPr>
+          <w:lang w:eastAsia="ko-KR"/>
+        </w:rPr>
+        <w:t xml:space="preserve">  </w:t>
+      </w:r>
+      <w:r>
+        <w:rPr>
+          <w:rFonts w:ascii="맑은 고딕" w:eastAsia="맑은 고딕" w:hAnsi="맑은 고딕" w:hint="eastAsia"/>
+          <w:lang w:eastAsia="ko-KR"/>
+        </w:rPr>
+        <w:t>저장으로</w:t>
+      </w:r>
+      <w:proofErr w:type="gramEnd"/>
+      <w:r>
+        <w:rPr>
+          <w:lang w:eastAsia="ko-KR"/>
+        </w:rPr>
+        <w:t xml:space="preserve"> </w:t>
+      </w:r>
+      <w:r>
+        <w:rPr>
+          <w:rFonts w:ascii="맑은 고딕" w:eastAsia="맑은 고딕" w:hAnsi="맑은 고딕" w:hint="eastAsia"/>
+          <w:lang w:eastAsia="ko-KR"/>
+        </w:rPr>
+        <w:t>빠져</w:t>
+      </w:r>
+      <w:r>
+        <w:rPr>
+          <w:lang w:eastAsia="ko-KR"/>
+        </w:rPr>
+        <w:t xml:space="preserve"> </w:t>
+      </w:r>
+      <w:r>
+        <w:rPr>
+          <w:rFonts w:ascii="맑은 고딕" w:eastAsia="맑은 고딕" w:hAnsi="맑은 고딕" w:hint="eastAsia"/>
+          <w:lang w:eastAsia="ko-KR"/>
+        </w:rPr>
+        <w:t>나와야</w:t>
+      </w:r>
+      <w:r>
+        <w:rPr>
+          <w:lang w:eastAsia="ko-KR"/>
+        </w:rPr>
+        <w:t xml:space="preserve"> </w:t>
+      </w:r>
+      <w:r>
+        <w:rPr>
+          <w:rFonts w:ascii="맑은 고딕" w:eastAsia="맑은 고딕" w:hAnsi="맑은 고딕" w:hint="eastAsia"/>
+          <w:lang w:eastAsia="ko-KR"/>
+        </w:rPr>
+        <w:t>합니다</w:t>
+      </w:r>
+      <w:r>
+        <w:rPr>
+          <w:lang w:eastAsia="ko-KR"/>
+        </w:rPr>
+        <w:t xml:space="preserve">. </w:t>
+      </w:r>
+    </w:p>
+    <w:p>
+      <w:pPr>
+        <w:pStyle w:val="ab"/>
+        <w:numPr>
+          <w:ilvl w:val="0"/>
+          <w:numId w:val="12"/>
+        </w:numPr>
+        <w:spacing w:after="0" w:line="240" w:lineRule="auto"/>
+        <w:contextualSpacing w:val="0"/>
+        <w:rPr>
+          <w:lang w:eastAsia="ko-KR"/>
+        </w:rPr>
+      </w:pPr>
+      <w:r>
+        <w:rPr>
+          <w:rFonts w:ascii="맑은 고딕" w:eastAsia="맑은 고딕" w:hAnsi="맑은 고딕" w:hint="eastAsia"/>
+          <w:lang w:eastAsia="ko-KR"/>
+        </w:rPr>
+        <w:t>공유된</w:t>
+      </w:r>
+      <w:r>
+        <w:rPr>
+          <w:lang w:eastAsia="ko-KR"/>
+        </w:rPr>
+        <w:t xml:space="preserve"> </w:t>
+      </w:r>
+      <w:r>
+        <w:rPr>
+          <w:rFonts w:ascii="맑은 고딕" w:eastAsia="맑은 고딕" w:hAnsi="맑은 고딕" w:hint="eastAsia"/>
+          <w:lang w:eastAsia="ko-KR"/>
+        </w:rPr>
+        <w:t>링크를</w:t>
+      </w:r>
+      <w:r>
+        <w:rPr>
+          <w:lang w:eastAsia="ko-KR"/>
+        </w:rPr>
+        <w:t xml:space="preserve"> </w:t>
+      </w:r>
+      <w:r>
+        <w:rPr>
+          <w:rFonts w:ascii="맑은 고딕" w:eastAsia="맑은 고딕" w:hAnsi="맑은 고딕" w:hint="eastAsia"/>
+          <w:lang w:eastAsia="ko-KR"/>
+        </w:rPr>
+        <w:t>통해서</w:t>
+      </w:r>
+      <w:r>
+        <w:rPr>
+          <w:lang w:eastAsia="ko-KR"/>
+        </w:rPr>
+        <w:t xml:space="preserve"> </w:t>
+      </w:r>
+      <w:proofErr w:type="gramStart"/>
+      <w:r>
+        <w:rPr>
+          <w:rFonts w:ascii="맑은 고딕" w:eastAsia="맑은 고딕" w:hAnsi="맑은 고딕" w:hint="eastAsia"/>
+          <w:lang w:eastAsia="ko-KR"/>
+        </w:rPr>
+        <w:t>다운로드는</w:t>
+      </w:r>
+      <w:r>
+        <w:rPr>
+          <w:lang w:eastAsia="ko-KR"/>
+        </w:rPr>
+        <w:t xml:space="preserve">  </w:t>
+      </w:r>
+      <w:r>
+        <w:rPr>
+          <w:rFonts w:ascii="맑은 고딕" w:eastAsia="맑은 고딕" w:hAnsi="맑은 고딕" w:hint="eastAsia"/>
+          <w:lang w:eastAsia="ko-KR"/>
+        </w:rPr>
+        <w:t>특별한</w:t>
+      </w:r>
+      <w:proofErr w:type="gramEnd"/>
+      <w:r>
+        <w:rPr>
+          <w:lang w:eastAsia="ko-KR"/>
+        </w:rPr>
+        <w:t xml:space="preserve"> </w:t>
+      </w:r>
+      <w:r>
+        <w:rPr>
+          <w:rFonts w:ascii="맑은 고딕" w:eastAsia="맑은 고딕" w:hAnsi="맑은 고딕" w:hint="eastAsia"/>
+          <w:lang w:eastAsia="ko-KR"/>
+        </w:rPr>
+        <w:t>계정이</w:t>
+      </w:r>
+      <w:r>
+        <w:rPr>
+          <w:lang w:eastAsia="ko-KR"/>
+        </w:rPr>
+        <w:t xml:space="preserve"> </w:t>
+      </w:r>
+      <w:r>
+        <w:rPr>
+          <w:rFonts w:ascii="맑은 고딕" w:eastAsia="맑은 고딕" w:hAnsi="맑은 고딕" w:hint="eastAsia"/>
+          <w:lang w:eastAsia="ko-KR"/>
+        </w:rPr>
+        <w:t>필요</w:t>
+      </w:r>
+      <w:r>
+        <w:rPr>
+          <w:lang w:eastAsia="ko-KR"/>
+        </w:rPr>
+        <w:t xml:space="preserve"> </w:t>
+      </w:r>
+      <w:r>
+        <w:rPr>
+          <w:rFonts w:ascii="맑은 고딕" w:eastAsia="맑은 고딕" w:hAnsi="맑은 고딕" w:hint="eastAsia"/>
+          <w:lang w:eastAsia="ko-KR"/>
+        </w:rPr>
+        <w:t>없습니다</w:t>
+      </w:r>
+      <w:r>
+        <w:rPr>
+          <w:lang w:eastAsia="ko-KR"/>
+        </w:rPr>
+        <w:t xml:space="preserve">. </w:t>
+      </w:r>
+      <w:r>
+        <w:rPr>
+          <w:rFonts w:ascii="맑은 고딕" w:eastAsia="맑은 고딕" w:hAnsi="맑은 고딕" w:hint="eastAsia"/>
+          <w:lang w:eastAsia="ko-KR"/>
+        </w:rPr>
+        <w:t>링크만</w:t>
+      </w:r>
+      <w:r>
+        <w:rPr>
+          <w:lang w:eastAsia="ko-KR"/>
+        </w:rPr>
+        <w:t xml:space="preserve"> </w:t>
+      </w:r>
+      <w:r>
+        <w:rPr>
+          <w:rFonts w:ascii="맑은 고딕" w:eastAsia="맑은 고딕" w:hAnsi="맑은 고딕" w:hint="eastAsia"/>
+          <w:lang w:eastAsia="ko-KR"/>
+        </w:rPr>
+        <w:t>제공하면</w:t>
+      </w:r>
+      <w:r>
+        <w:rPr>
+          <w:lang w:eastAsia="ko-KR"/>
+        </w:rPr>
+        <w:t xml:space="preserve"> </w:t>
+      </w:r>
+      <w:r>
+        <w:rPr>
+          <w:rFonts w:ascii="맑은 고딕" w:eastAsia="맑은 고딕" w:hAnsi="맑은 고딕" w:hint="eastAsia"/>
+          <w:lang w:eastAsia="ko-KR"/>
+        </w:rPr>
+        <w:t>됩니다</w:t>
+      </w:r>
+      <w:r>
+        <w:rPr>
+          <w:lang w:eastAsia="ko-KR"/>
+        </w:rPr>
+        <w:t xml:space="preserve">. </w:t>
+      </w:r>
+    </w:p>
+    <w:p>
+      <w:pPr>
+        <w:rPr>
+          <w:lang w:eastAsia="ko-KR"/>
+        </w:rPr>
+      </w:pPr>
+    </w:p>
+    <w:p>
+      <w:pPr>
+        <w:rPr>
+          <w:lang w:eastAsia="ko-KR"/>
+        </w:rPr>
+      </w:pPr>
+    </w:p>
+    <w:p>
+      <w:pPr>
+        <w:pStyle w:val="1"/>
+        <w:rPr>
+          <w:lang w:eastAsia="ko-KR"/>
+        </w:rPr>
+      </w:pPr>
+      <w:bookmarkStart w:id="5" w:name="_Toc19694107"/>
+      <w:r>
+        <w:rPr>
+          <w:lang w:eastAsia="ko-KR"/>
+        </w:rPr>
+        <w:t>Qt</w:t>
+      </w:r>
+      <w:bookmarkEnd w:id="5"/>
+    </w:p>
+    <w:p>
+      <w:pPr>
         <w:pStyle w:val="2"/>
         <w:rPr>
           <w:lang w:eastAsia="ko-KR"/>
         </w:rPr>
       </w:pPr>
+      <w:bookmarkStart w:id="6" w:name="_Toc19694108"/>
       <w:r>
         <w:rPr>
           <w:lang w:eastAsia="ko-KR"/>
         </w:rPr>
         <w:t>Install</w:t>
       </w:r>
+      <w:bookmarkEnd w:id="6"/>
     </w:p>
     <w:p>
       <w:pPr>
@@ -1587,12 +3571,14 @@
           <w:lang w:eastAsia="ko-KR"/>
         </w:rPr>
       </w:pPr>
+      <w:bookmarkStart w:id="7" w:name="_Toc19694109"/>
       <w:r>
         <w:rPr>
           <w:lang w:eastAsia="ko-KR"/>
         </w:rPr>
         <w:t>GitLab</w:t>
       </w:r>
+      <w:bookmarkEnd w:id="7"/>
     </w:p>
     <w:p>
       <w:pPr>
@@ -1601,6 +3587,7 @@
           <w:lang w:eastAsia="ko-KR"/>
         </w:rPr>
       </w:pPr>
+      <w:bookmarkStart w:id="8" w:name="_Toc19694110"/>
       <w:proofErr w:type="spellStart"/>
       <w:r>
         <w:rPr>
@@ -1615,6 +3602,7 @@
         </w:rPr>
         <w:t xml:space="preserve"> key gen</w:t>
       </w:r>
+      <w:bookmarkEnd w:id="8"/>
     </w:p>
     <w:p>
       <w:pPr>
@@ -2198,21 +4186,7 @@
         <w:rPr>
           <w:lang w:eastAsia="ko-KR"/>
         </w:rPr>
-        <w:t xml:space="preserve"> =</w:t>
-      </w:r>
-      <w:proofErr w:type="spellStart"/>
-      <w:r>
-        <w:rPr>
-          <w:lang w:eastAsia="ko-KR"/>
-        </w:rPr>
-        <w:t>B.oo</w:t>
-      </w:r>
-      <w:proofErr w:type="spellEnd"/>
-      <w:r>
-        <w:rPr>
-          <w:lang w:eastAsia="ko-KR"/>
-        </w:rPr>
-        <w:t xml:space="preserve">       |</w:t>
+        <w:t xml:space="preserve"> =B.oo       |</w:t>
       </w:r>
     </w:p>
     <w:p>
@@ -2249,12 +4223,14 @@
           <w:lang w:eastAsia="ko-KR"/>
         </w:rPr>
       </w:pPr>
+      <w:bookmarkStart w:id="9" w:name="_Toc19694111"/>
       <w:r>
         <w:rPr>
           <w:lang w:eastAsia="ko-KR"/>
         </w:rPr>
         <w:t>Git Global Setup</w:t>
       </w:r>
+      <w:bookmarkEnd w:id="9"/>
     </w:p>
     <w:p>
       <w:pPr>
@@ -2460,12 +4436,14 @@
           <w:lang w:eastAsia="ko-KR"/>
         </w:rPr>
       </w:pPr>
+      <w:bookmarkStart w:id="10" w:name="_Toc19694112"/>
       <w:r>
         <w:rPr>
           <w:lang w:eastAsia="ko-KR"/>
         </w:rPr>
         <w:t>SSH Key Add</w:t>
       </w:r>
+      <w:bookmarkEnd w:id="10"/>
     </w:p>
     <w:p>
       <w:pPr>
@@ -2655,28 +4633,49 @@
     <w:p>
       <w:pPr>
         <w:rPr>
+          <w:lang w:eastAsia="ko-KR"/>
+        </w:rPr>
+      </w:pPr>
+      <w:r>
+        <w:rPr>
+          <w:lang w:eastAsia="ko-KR"/>
+        </w:rPr>
+        <w:t>C:\Users\kan63697\.ssh</w:t>
+      </w:r>
+      <w:r>
+        <w:rPr>
+          <w:lang w:eastAsia="ko-KR"/>
+        </w:rPr>
+        <w:t xml:space="preserve"> </w:t>
+      </w:r>
+      <w:r>
+        <w:rPr>
           <w:rFonts w:hint="eastAsia"/>
           <w:lang w:eastAsia="ko-KR"/>
         </w:rPr>
-      </w:pPr>
-      <w:r>
-        <w:rPr>
-          <w:lang w:eastAsia="ko-KR"/>
-        </w:rPr>
-        <w:t>C:\Users\kan63697\.ssh</w:t>
-      </w:r>
-      <w:r>
-        <w:rPr>
+        <w:t>위치에</w:t>
+      </w:r>
+      <w:r>
+        <w:rPr>
+          <w:rFonts w:hint="eastAsia"/>
           <w:lang w:eastAsia="ko-KR"/>
         </w:rPr>
         <w:t xml:space="preserve"> </w:t>
       </w:r>
+      <w:proofErr w:type="spellStart"/>
+      <w:r>
+        <w:rPr>
+          <w:lang w:eastAsia="ko-KR"/>
+        </w:rPr>
+        <w:t>id_rsa</w:t>
+      </w:r>
+      <w:proofErr w:type="spellEnd"/>
       <w:r>
         <w:rPr>
           <w:rFonts w:hint="eastAsia"/>
           <w:lang w:eastAsia="ko-KR"/>
         </w:rPr>
-        <w:t>위치에</w:t>
+        <w:t>와</w:t>
       </w:r>
       <w:r>
         <w:rPr>
@@ -2685,20 +4684,18 @@
         </w:rPr>
         <w:t xml:space="preserve"> </w:t>
       </w:r>
-      <w:proofErr w:type="spellStart"/>
-      <w:r>
-        <w:rPr>
-          <w:lang w:eastAsia="ko-KR"/>
-        </w:rPr>
-        <w:t>id_rsa</w:t>
-      </w:r>
-      <w:proofErr w:type="spellEnd"/>
+      <w:r>
+        <w:rPr>
+          <w:lang w:eastAsia="ko-KR"/>
+        </w:rPr>
+        <w:t xml:space="preserve">id_rsa.pub </w:t>
+      </w:r>
       <w:r>
         <w:rPr>
           <w:rFonts w:hint="eastAsia"/>
           <w:lang w:eastAsia="ko-KR"/>
         </w:rPr>
-        <w:t>와</w:t>
+        <w:t>복사해서</w:t>
       </w:r>
       <w:r>
         <w:rPr>
@@ -2709,33 +4706,11 @@
       </w:r>
       <w:r>
         <w:rPr>
-          <w:lang w:eastAsia="ko-KR"/>
-        </w:rPr>
-        <w:t xml:space="preserve">id_rsa.pub </w:t>
-      </w:r>
-      <w:r>
-        <w:rPr>
           <w:rFonts w:hint="eastAsia"/>
           <w:lang w:eastAsia="ko-KR"/>
         </w:rPr>
-        <w:t>복사해서</w:t>
-      </w:r>
-      <w:r>
-        <w:rPr>
-          <w:rFonts w:hint="eastAsia"/>
-          <w:lang w:eastAsia="ko-KR"/>
-        </w:rPr>
-        <w:t xml:space="preserve"> </w:t>
-      </w:r>
-      <w:r>
-        <w:rPr>
-          <w:rFonts w:hint="eastAsia"/>
-          <w:lang w:eastAsia="ko-KR"/>
-        </w:rPr>
         <w:t>붙여넣기</w:t>
       </w:r>
-      <w:bookmarkStart w:id="3" w:name="_GoBack"/>
-      <w:bookmarkEnd w:id="3"/>
     </w:p>
     <w:p>
       <w:pPr>
@@ -3391,27 +5366,14 @@
             </w:rPr>
             <w:t xml:space="preserve"> of </w:t>
           </w:r>
-          <w:r>
-            <w:fldChar w:fldCharType="begin"/>
-          </w:r>
-          <w:r>
-            <w:instrText xml:space="preserve"> NUMPAGES  \* Arabic  \* MERGEFORMAT </w:instrText>
-          </w:r>
-          <w:r>
-            <w:fldChar w:fldCharType="separate"/>
-          </w:r>
-          <w:r>
-            <w:rPr>
-              <w:noProof/>
-            </w:rPr>
-            <w:t>6</w:t>
-          </w:r>
-          <w:r>
-            <w:rPr>
-              <w:noProof/>
-            </w:rPr>
-            <w:fldChar w:fldCharType="end"/>
-          </w:r>
+          <w:fldSimple w:instr=" NUMPAGES  \* Arabic  \* MERGEFORMAT ">
+            <w:r>
+              <w:rPr>
+                <w:noProof/>
+              </w:rPr>
+              <w:t>6</w:t>
+            </w:r>
+          </w:fldSimple>
         </w:p>
       </w:tc>
     </w:tr>
@@ -4942,7 +6904,7 @@
       </w:pPr>
     </w:pPrDefault>
   </w:docDefaults>
-  <w:latentStyles w:defLockedState="0" w:defUIPriority="99" w:defSemiHidden="0" w:defUnhideWhenUsed="0" w:defQFormat="0" w:count="376">
+  <w:latentStyles w:defLockedState="0" w:defUIPriority="99" w:defSemiHidden="0" w:defUnhideWhenUsed="0" w:defQFormat="0" w:count="377">
     <w:lsdException w:name="Normal" w:uiPriority="0" w:qFormat="1"/>
     <w:lsdException w:name="heading 1" w:uiPriority="9" w:qFormat="1"/>
     <w:lsdException w:name="heading 2" w:semiHidden="1" w:uiPriority="9" w:unhideWhenUsed="1" w:qFormat="1"/>
@@ -5048,7 +7010,6 @@
     <w:lsdException w:name="HTML Sample" w:semiHidden="1" w:unhideWhenUsed="1"/>
     <w:lsdException w:name="HTML Typewriter" w:semiHidden="1" w:unhideWhenUsed="1"/>
     <w:lsdException w:name="HTML Variable" w:semiHidden="1" w:unhideWhenUsed="1"/>
-    <w:lsdException w:name="Normal Table" w:semiHidden="1" w:unhideWhenUsed="1"/>
     <w:lsdException w:name="annotation subject" w:semiHidden="1" w:unhideWhenUsed="1"/>
     <w:lsdException w:name="No List" w:semiHidden="1" w:unhideWhenUsed="1"/>
     <w:lsdException w:name="Outline List 1" w:semiHidden="1" w:unhideWhenUsed="1"/>
@@ -5095,10 +7056,8 @@
     <w:lsdException w:name="Table Subtle 2" w:semiHidden="1" w:unhideWhenUsed="1"/>
     <w:lsdException w:name="Table Web 1" w:semiHidden="1" w:unhideWhenUsed="1"/>
     <w:lsdException w:name="Table Web 2" w:semiHidden="1" w:unhideWhenUsed="1"/>
-    <w:lsdException w:name="Table Web 3" w:semiHidden="1" w:unhideWhenUsed="1"/>
     <w:lsdException w:name="Balloon Text" w:semiHidden="1" w:unhideWhenUsed="1"/>
     <w:lsdException w:name="Table Grid" w:uiPriority="59"/>
-    <w:lsdException w:name="Table Theme" w:semiHidden="1" w:unhideWhenUsed="1"/>
     <w:lsdException w:name="Placeholder Text" w:semiHidden="1"/>
     <w:lsdException w:name="No Spacing" w:uiPriority="1" w:qFormat="1"/>
     <w:lsdException w:name="Light Shading" w:uiPriority="60"/>
@@ -5319,6 +7278,7 @@
     <w:lsdException w:name="Hashtag" w:semiHidden="1" w:unhideWhenUsed="1"/>
     <w:lsdException w:name="Unresolved Mention" w:semiHidden="1" w:unhideWhenUsed="1"/>
     <w:lsdException w:name="Smart Link" w:semiHidden="1" w:unhideWhenUsed="1"/>
+    <w:lsdException w:name="Smart Link Error" w:semiHidden="1" w:unhideWhenUsed="1"/>
   </w:latentStyles>
   <w:style w:type="paragraph" w:default="1" w:styleId="a">
     <w:name w:val="Normal"/>
@@ -6673,6 +8633,13 @@
     <w:pitch w:val="fixed"/>
     <w:sig w:usb0="B00002AF" w:usb1="69D77CFB" w:usb2="00000030" w:usb3="00000000" w:csb0="0008009F" w:csb1="00000000"/>
   </w:font>
+  <w:font w:name="Consolas">
+    <w:panose1 w:val="020B0609020204030204"/>
+    <w:charset w:val="00"/>
+    <w:family w:val="modern"/>
+    <w:pitch w:val="fixed"/>
+    <w:sig w:usb0="E10002FF" w:usb1="4000FCFF" w:usb2="00000009" w:usb3="00000000" w:csb0="0000019F" w:csb1="00000000"/>
+  </w:font>
   <w:font w:name="Calibri Light">
     <w:panose1 w:val="020F0302020204030204"/>
     <w:charset w:val="00"/>
@@ -6836,6 +8803,7 @@
     <w:rsid w:val="00ED06B6"/>
     <w:rsid w:val="00ED1601"/>
     <w:rsid w:val="00EE30BD"/>
+    <w:rsid w:val="00EF0394"/>
     <w:rsid w:val="00EF6D3E"/>
     <w:rsid w:val="00EF7322"/>
     <w:rsid w:val="00F1441E"/>
@@ -6881,7 +8849,7 @@
     </w:rPrDefault>
     <w:pPrDefault/>
   </w:docDefaults>
-  <w:latentStyles w:defLockedState="0" w:defUIPriority="99" w:defSemiHidden="0" w:defUnhideWhenUsed="0" w:defQFormat="0" w:count="376">
+  <w:latentStyles w:defLockedState="0" w:defUIPriority="99" w:defSemiHidden="0" w:defUnhideWhenUsed="0" w:defQFormat="0" w:count="377">
     <w:lsdException w:name="Normal" w:uiPriority="0" w:qFormat="1"/>
     <w:lsdException w:name="heading 1" w:uiPriority="9" w:qFormat="1"/>
     <w:lsdException w:name="heading 2" w:semiHidden="1" w:uiPriority="9" w:unhideWhenUsed="1" w:qFormat="1"/>
@@ -6987,7 +8955,6 @@
     <w:lsdException w:name="HTML Sample" w:semiHidden="1" w:unhideWhenUsed="1"/>
     <w:lsdException w:name="HTML Typewriter" w:semiHidden="1" w:unhideWhenUsed="1"/>
     <w:lsdException w:name="HTML Variable" w:semiHidden="1" w:unhideWhenUsed="1"/>
-    <w:lsdException w:name="Normal Table" w:semiHidden="1" w:unhideWhenUsed="1"/>
     <w:lsdException w:name="annotation subject" w:semiHidden="1" w:unhideWhenUsed="1"/>
     <w:lsdException w:name="No List" w:semiHidden="1" w:unhideWhenUsed="1"/>
     <w:lsdException w:name="Outline List 1" w:semiHidden="1" w:unhideWhenUsed="1"/>
@@ -7034,10 +9001,8 @@
     <w:lsdException w:name="Table Subtle 2" w:semiHidden="1" w:unhideWhenUsed="1"/>
     <w:lsdException w:name="Table Web 1" w:semiHidden="1" w:unhideWhenUsed="1"/>
     <w:lsdException w:name="Table Web 2" w:semiHidden="1" w:unhideWhenUsed="1"/>
-    <w:lsdException w:name="Table Web 3" w:semiHidden="1" w:unhideWhenUsed="1"/>
     <w:lsdException w:name="Balloon Text" w:semiHidden="1" w:unhideWhenUsed="1"/>
     <w:lsdException w:name="Table Grid" w:uiPriority="59"/>
-    <w:lsdException w:name="Table Theme" w:semiHidden="1" w:unhideWhenUsed="1"/>
     <w:lsdException w:name="Placeholder Text" w:semiHidden="1"/>
     <w:lsdException w:name="No Spacing" w:uiPriority="1" w:qFormat="1"/>
     <w:lsdException w:name="Light Shading" w:uiPriority="60"/>
@@ -7258,6 +9223,7 @@
     <w:lsdException w:name="Hashtag" w:semiHidden="1" w:unhideWhenUsed="1"/>
     <w:lsdException w:name="Unresolved Mention" w:semiHidden="1" w:unhideWhenUsed="1"/>
     <w:lsdException w:name="Smart Link" w:semiHidden="1" w:unhideWhenUsed="1"/>
+    <w:lsdException w:name="Smart Link Error" w:semiHidden="1" w:unhideWhenUsed="1"/>
   </w:latentStyles>
   <w:style w:type="paragraph" w:default="1" w:styleId="a">
     <w:name w:val="Normal"/>
@@ -7636,21 +9602,21 @@
 </file>
 
 <file path=customXml/item1.xml><?xml version="1.0" encoding="utf-8"?>
+<?mso-contentType ?>
+<FormTemplates xmlns="http://schemas.microsoft.com/sharepoint/v3/contenttype/forms">
+  <Display>DocumentLibraryForm</Display>
+  <Edit>DocumentLibraryForm</Edit>
+  <New>DocumentLibraryForm</New>
+</FormTemplates>
+</file>
+
+<file path=customXml/item2.xml><?xml version="1.0" encoding="utf-8"?>
 <p:properties xmlns:p="http://schemas.microsoft.com/office/2006/metadata/properties" xmlns:xsi="http://www.w3.org/2001/XMLSchema-instance">
   <documentManagement>
     <Gat xmlns="2ec1ac2a-4cb5-40a4-b122-7712fb276773">IC</Gat>
     <Status xmlns="2ec1ac2a-4cb5-40a4-b122-7712fb276773">Ready for Review</Status>
   </documentManagement>
 </p:properties>
-</file>
-
-<file path=customXml/item2.xml><?xml version="1.0" encoding="utf-8"?>
-<?mso-contentType ?>
-<FormTemplates xmlns="http://schemas.microsoft.com/sharepoint/v3/contenttype/forms">
-  <Display>DocumentLibraryForm</Display>
-  <Edit>DocumentLibraryForm</Edit>
-  <New>DocumentLibraryForm</New>
-</FormTemplates>
 </file>
 
 <file path=customXml/item3.xml><?xml version="1.0" encoding="utf-8"?>
@@ -7739,18 +9705,18 @@
 </file>
 
 <file path=customXml/itemProps1.xml><?xml version="1.0" encoding="utf-8"?>
-<ds:datastoreItem xmlns:ds="http://schemas.openxmlformats.org/officeDocument/2006/customXml" ds:itemID="{22EF12C5-4EE5-401D-AF32-34459B235CB4}">
+<ds:datastoreItem xmlns:ds="http://schemas.openxmlformats.org/officeDocument/2006/customXml" ds:itemID="{7D4FE01D-1055-48A2-B526-C8AAEA4E33FB}">
   <ds:schemaRefs>
-    <ds:schemaRef ds:uri="http://schemas.microsoft.com/office/2006/metadata/properties"/>
-    <ds:schemaRef ds:uri="2ec1ac2a-4cb5-40a4-b122-7712fb276773"/>
+    <ds:schemaRef ds:uri="http://schemas.microsoft.com/sharepoint/v3/contenttype/forms"/>
   </ds:schemaRefs>
 </ds:datastoreItem>
 </file>
 
 <file path=customXml/itemProps2.xml><?xml version="1.0" encoding="utf-8"?>
-<ds:datastoreItem xmlns:ds="http://schemas.openxmlformats.org/officeDocument/2006/customXml" ds:itemID="{7D4FE01D-1055-48A2-B526-C8AAEA4E33FB}">
+<ds:datastoreItem xmlns:ds="http://schemas.openxmlformats.org/officeDocument/2006/customXml" ds:itemID="{22EF12C5-4EE5-401D-AF32-34459B235CB4}">
   <ds:schemaRefs>
-    <ds:schemaRef ds:uri="http://schemas.microsoft.com/sharepoint/v3/contenttype/forms"/>
+    <ds:schemaRef ds:uri="http://schemas.microsoft.com/office/2006/metadata/properties"/>
+    <ds:schemaRef ds:uri="2ec1ac2a-4cb5-40a4-b122-7712fb276773"/>
   </ds:schemaRefs>
 </ds:datastoreItem>
 </file>
@@ -7773,7 +9739,7 @@
 </file>
 
 <file path=customXml/itemProps4.xml><?xml version="1.0" encoding="utf-8"?>
-<ds:datastoreItem xmlns:ds="http://schemas.openxmlformats.org/officeDocument/2006/customXml" ds:itemID="{8205D85D-9FAC-49A0-B7F9-8070BB654651}">
+<ds:datastoreItem xmlns:ds="http://schemas.openxmlformats.org/officeDocument/2006/customXml" ds:itemID="{97ED95B3-A19D-4EFB-BDCF-CAFFD2BA7D92}">
   <ds:schemaRefs>
     <ds:schemaRef ds:uri="http://schemas.openxmlformats.org/officeDocument/2006/bibliography"/>
   </ds:schemaRefs>

</xml_diff>